<commit_message>
add/ change now same file
</commit_message>
<xml_diff>
--- a/Uppgiften.docx
+++ b/Uppgiften.docx
@@ -816,7 +816,29 @@
           <w:szCs w:val="23"/>
           <w:lang w:eastAsia="sv-SE"/>
         </w:rPr>
-        <w:t xml:space="preserve">Försök att göra telefonboken UTAN en massa märkliga frameworks som döljer kod/funktionalitet för dig, då det är vettigare att man själv förstår vad som händer bakom kulissen. Visst, vill du köra jQuery och Ajax så visst, men egentligen behövs det inte. Bättre att hålla det enkelt, med vanliga &lt;form&gt; POST-request för när man vill att saker ska ändras i databasen, och GET-request när man ska hämta (visa) någonting från databasen. </w:t>
+        <w:t xml:space="preserve">Försök att göra telefonboken UTAN en massa märkliga frameworks som döljer kod/funktionalitet för dig, då det är vettigare att man själv förstår vad som händer bakom kulissen. </w:t>
+      </w:r>
+      <w:r>
+        <w:rPr>
+          <w:rFonts w:eastAsia="Times New Roman" w:cs="Segoe UI" w:ascii="Segoe UI" w:hAnsi="Segoe UI"/>
+          <w:b/>
+          <w:bCs/>
+          <w:color w:val="212121"/>
+          <w:sz w:val="23"/>
+          <w:szCs w:val="23"/>
+          <w:lang w:eastAsia="sv-SE"/>
+        </w:rPr>
+        <w:t>Visst, vill du köra jQuery och Ajax så visst, men egentligen behövs det inte.</w:t>
+      </w:r>
+      <w:r>
+        <w:rPr>
+          <w:rFonts w:eastAsia="Times New Roman" w:cs="Segoe UI" w:ascii="Segoe UI" w:hAnsi="Segoe UI"/>
+          <w:color w:val="212121"/>
+          <w:sz w:val="23"/>
+          <w:szCs w:val="23"/>
+          <w:lang w:eastAsia="sv-SE"/>
+        </w:rPr>
+        <w:t xml:space="preserve"> Bättre att hålla det enkelt, med vanliga &lt;form&gt; POST-request för när man vill att saker ska ändras i databasen, och GET-request när man ska hämta (visa) någonting från databasen. </w:t>
       </w:r>
       <w:r>
         <w:rPr>
@@ -1134,7 +1156,6 @@
     <w:rPrDefault>
       <w:rPr>
         <w:rFonts w:ascii="Calibri" w:hAnsi="Calibri" w:eastAsia="Calibri" w:cs="" w:asciiTheme="minorHAnsi" w:cstheme="minorBidi" w:eastAsiaTheme="minorHAnsi" w:hAnsiTheme="minorHAnsi"/>
-        <w:sz w:val="22"/>
         <w:szCs w:val="22"/>
         <w:lang w:val="sv-SE" w:eastAsia="en-US" w:bidi="ar-SA"/>
       </w:rPr>
@@ -1293,7 +1314,7 @@
     </w:pPr>
     <w:rPr>
       <w:rFonts w:ascii="Calibri" w:hAnsi="Calibri" w:eastAsia="Calibri" w:cs="" w:asciiTheme="minorHAnsi" w:cstheme="minorBidi" w:eastAsiaTheme="minorHAnsi" w:hAnsiTheme="minorHAnsi"/>
-      <w:color w:val="auto"/>
+      <w:color w:val="00000A"/>
       <w:sz w:val="22"/>
       <w:szCs w:val="22"/>
       <w:lang w:val="sv-SE" w:eastAsia="en-US" w:bidi="ar-SA"/>

</xml_diff>